<commit_message>
Add: se agrega funcionalidad para escribir el archivo final
</commit_message>
<xml_diff>
--- a/Iniciando el ejercicio.docx
+++ b/Iniciando el ejercicio.docx
@@ -25,7 +25,21 @@
         <w:rPr>
           <w:lang w:val="es-ES"/>
         </w:rPr>
-        <w:t xml:space="preserve">Opción 1: Asmodee Chile </w:t>
+        <w:t xml:space="preserve">Opción 1: </w:t>
+      </w:r>
+      <w:proofErr w:type="spellStart"/>
+      <w:r>
+        <w:rPr>
+          <w:lang w:val="es-ES"/>
+        </w:rPr>
+        <w:t>Asmodee</w:t>
+      </w:r>
+      <w:proofErr w:type="spellEnd"/>
+      <w:r>
+        <w:rPr>
+          <w:lang w:val="es-ES"/>
+        </w:rPr>
+        <w:t xml:space="preserve"> Chile </w:t>
       </w:r>
       <w:hyperlink r:id="rId5" w:history="1">
         <w:r>
@@ -52,7 +66,21 @@
         <w:rPr>
           <w:lang w:val="es-ES"/>
         </w:rPr>
-        <w:t>En los detalles del producto no tiene sku o algún código</w:t>
+        <w:t xml:space="preserve">En los detalles del producto no tiene </w:t>
+      </w:r>
+      <w:proofErr w:type="spellStart"/>
+      <w:r>
+        <w:rPr>
+          <w:lang w:val="es-ES"/>
+        </w:rPr>
+        <w:t>sku</w:t>
+      </w:r>
+      <w:proofErr w:type="spellEnd"/>
+      <w:r>
+        <w:rPr>
+          <w:lang w:val="es-ES"/>
+        </w:rPr>
+        <w:t xml:space="preserve"> o algún código</w:t>
       </w:r>
     </w:p>
     <w:p>
@@ -130,7 +158,21 @@
         <w:rPr>
           <w:lang w:val="es-ES"/>
         </w:rPr>
-        <w:t xml:space="preserve">Opción 2: EntreJuegos </w:t>
+        <w:t xml:space="preserve">Opción 2: </w:t>
+      </w:r>
+      <w:proofErr w:type="spellStart"/>
+      <w:r>
+        <w:rPr>
+          <w:lang w:val="es-ES"/>
+        </w:rPr>
+        <w:t>EntreJuegos</w:t>
+      </w:r>
+      <w:proofErr w:type="spellEnd"/>
+      <w:r>
+        <w:rPr>
+          <w:lang w:val="es-ES"/>
+        </w:rPr>
+        <w:t xml:space="preserve"> </w:t>
       </w:r>
       <w:hyperlink r:id="rId7" w:history="1">
         <w:r>
@@ -157,7 +199,21 @@
         <w:rPr>
           <w:lang w:val="es-ES"/>
         </w:rPr>
-        <w:t>En los detalles del producto no tiene sku o algún código</w:t>
+        <w:t xml:space="preserve">En los detalles del producto no tiene </w:t>
+      </w:r>
+      <w:proofErr w:type="spellStart"/>
+      <w:r>
+        <w:rPr>
+          <w:lang w:val="es-ES"/>
+        </w:rPr>
+        <w:t>sku</w:t>
+      </w:r>
+      <w:proofErr w:type="spellEnd"/>
+      <w:r>
+        <w:rPr>
+          <w:lang w:val="es-ES"/>
+        </w:rPr>
+        <w:t xml:space="preserve"> o algún código</w:t>
       </w:r>
     </w:p>
     <w:p>
@@ -243,7 +299,21 @@
           <w:lang w:val="es-ES"/>
         </w:rPr>
         <w:lastRenderedPageBreak/>
-        <w:t xml:space="preserve">Opción 3: Zmart </w:t>
+        <w:t xml:space="preserve">Opción 3: </w:t>
+      </w:r>
+      <w:proofErr w:type="spellStart"/>
+      <w:r>
+        <w:rPr>
+          <w:lang w:val="es-ES"/>
+        </w:rPr>
+        <w:t>Zmart</w:t>
+      </w:r>
+      <w:proofErr w:type="spellEnd"/>
+      <w:r>
+        <w:rPr>
+          <w:lang w:val="es-ES"/>
+        </w:rPr>
+        <w:t xml:space="preserve"> </w:t>
       </w:r>
       <w:hyperlink r:id="rId9" w:history="1">
         <w:r>
@@ -319,13 +389,6 @@
           </wp:inline>
         </w:drawing>
       </w:r>
-    </w:p>
-    <w:p>
-      <w:pPr>
-        <w:rPr>
-          <w:lang w:val="es-ES"/>
-        </w:rPr>
-      </w:pPr>
     </w:p>
     <w:sectPr>
       <w:pgSz w:w="12240" w:h="15840"/>

</xml_diff>